<commit_message>
[tasks] tasks 6-10 added
</commit_message>
<xml_diff>
--- a/_2. ETL/Tasks/Saida_Melikava/task5/task5_report.docx
+++ b/_2. ETL/Tasks/Saida_Melikava/task5/task5_report.docx
@@ -172,8 +172,16 @@
         <w:t>_</w:t>
       </w:r>
       <w:r>
-        <w:t>CM</w:t>
-      </w:r>
+        <w:rPr>
+          <w:lang w:val="ru-RU"/>
+        </w:rPr>
+        <w:t>3</w:t>
+      </w:r>
+      <w:r>
+        <w:t>NF</w:t>
+      </w:r>
+      <w:bookmarkStart w:id="1" w:name="_GoBack"/>
+      <w:bookmarkEnd w:id="1"/>
       <w:r>
         <w:rPr>
           <w:lang w:val="ru-RU"/>
@@ -205,10 +213,10 @@
           <w:noProof/>
         </w:rPr>
         <w:drawing>
-          <wp:inline distT="0" distB="0" distL="0" distR="0" wp14:anchorId="6F9CDBE0" wp14:editId="39B27C34">
-            <wp:extent cx="2052536" cy="1677341"/>
-            <wp:effectExtent l="0" t="0" r="5080" b="0"/>
-            <wp:docPr id="1" name="Picture 1"/>
+          <wp:inline distT="0" distB="0" distL="0" distR="0" wp14:anchorId="3DDA9B8D" wp14:editId="1888DE58">
+            <wp:extent cx="1714500" cy="2628900"/>
+            <wp:effectExtent l="0" t="0" r="0" b="0"/>
+            <wp:docPr id="7" name="Picture 7"/>
             <wp:cNvGraphicFramePr>
               <a:graphicFrameLocks xmlns:a="http://schemas.openxmlformats.org/drawingml/2006/main" noChangeAspect="1"/>
             </wp:cNvGraphicFramePr>
@@ -228,7 +236,7 @@
                   <pic:spPr>
                     <a:xfrm>
                       <a:off x="0" y="0"/>
-                      <a:ext cx="2060644" cy="1683967"/>
+                      <a:ext cx="1714500" cy="2628900"/>
                     </a:xfrm>
                     <a:prstGeom prst="rect">
                       <a:avLst/>
@@ -267,19 +275,17 @@
     <w:p>
       <w:pPr>
         <w:pStyle w:val="BodyText"/>
-        <w:rPr>
-          <w:lang w:val="ru-RU"/>
-        </w:rPr>
       </w:pPr>
       <w:r>
         <w:rPr>
           <w:noProof/>
         </w:rPr>
+        <w:lastRenderedPageBreak/>
         <w:drawing>
-          <wp:inline distT="0" distB="0" distL="0" distR="0" wp14:anchorId="2FFA8CA9" wp14:editId="39F30ABC">
-            <wp:extent cx="4339740" cy="2891305"/>
-            <wp:effectExtent l="0" t="0" r="3810" b="4445"/>
-            <wp:docPr id="9" name="Picture 9"/>
+          <wp:inline distT="0" distB="0" distL="0" distR="0" wp14:anchorId="5660EF8C" wp14:editId="5FD2A107">
+            <wp:extent cx="5941695" cy="3113813"/>
+            <wp:effectExtent l="0" t="0" r="1905" b="0"/>
+            <wp:docPr id="20" name="Picture 20" descr="D:\DWH share projects\BI-Lab-2017\_0. DWH\Projects\Saida Melikava\docs\3NF.jpg"/>
             <wp:cNvGraphicFramePr>
               <a:graphicFrameLocks xmlns:a="http://schemas.openxmlformats.org/drawingml/2006/main" noChangeAspect="1"/>
             </wp:cNvGraphicFramePr>
@@ -287,8 +293,10 @@
               <a:graphicData uri="http://schemas.openxmlformats.org/drawingml/2006/picture">
                 <pic:pic xmlns:pic="http://schemas.openxmlformats.org/drawingml/2006/picture">
                   <pic:nvPicPr>
-                    <pic:cNvPr id="9" name="_5_BL_DM.png"/>
-                    <pic:cNvPicPr/>
+                    <pic:cNvPr id="0" name="Picture 1" descr="D:\DWH share projects\BI-Lab-2017\_0. DWH\Projects\Saida Melikava\docs\3NF.jpg"/>
+                    <pic:cNvPicPr>
+                      <a:picLocks noChangeAspect="1" noChangeArrowheads="1"/>
+                    </pic:cNvPicPr>
                   </pic:nvPicPr>
                   <pic:blipFill>
                     <a:blip r:embed="rId6">
@@ -298,18 +306,23 @@
                         </a:ext>
                       </a:extLst>
                     </a:blip>
+                    <a:srcRect/>
                     <a:stretch>
                       <a:fillRect/>
                     </a:stretch>
                   </pic:blipFill>
-                  <pic:spPr>
+                  <pic:spPr bwMode="auto">
                     <a:xfrm>
                       <a:off x="0" y="0"/>
-                      <a:ext cx="4375429" cy="2915082"/>
+                      <a:ext cx="5941695" cy="3113813"/>
                     </a:xfrm>
                     <a:prstGeom prst="rect">
                       <a:avLst/>
                     </a:prstGeom>
+                    <a:noFill/>
+                    <a:ln>
+                      <a:noFill/>
+                    </a:ln>
                   </pic:spPr>
                 </pic:pic>
               </a:graphicData>
@@ -325,22 +338,11 @@
           <w:lang w:val="ru-RU"/>
         </w:rPr>
       </w:pPr>
-    </w:p>
-    <w:p>
-      <w:pPr>
-        <w:pStyle w:val="Heading2"/>
-        <w:rPr>
-          <w:sz w:val="28"/>
-          <w:szCs w:val="32"/>
-          <w:lang w:val="ru-RU"/>
-        </w:rPr>
-      </w:pPr>
-      <w:r>
-        <w:rPr>
-          <w:lang w:val="ru-RU"/>
-        </w:rPr>
-        <w:lastRenderedPageBreak/>
-        <w:t>Гранты</w:t>
+      <w:r>
+        <w:rPr>
+          <w:lang w:val="ru-RU"/>
+        </w:rPr>
+        <w:t>Одинаковым цветом обозначены сущности из одной логической единицы.</w:t>
       </w:r>
     </w:p>
     <w:p>
@@ -352,13 +354,35 @@
       </w:pPr>
       <w:r>
         <w:rPr>
+          <w:lang w:val="ru-RU"/>
+        </w:rPr>
+        <w:t>Желтым цветом обозначены логические единицы, которые сами по себе.</w:t>
+      </w:r>
+    </w:p>
+    <w:p>
+      <w:pPr>
+        <w:spacing w:line="240" w:lineRule="auto"/>
+        <w:rPr>
+          <w:rFonts w:ascii="Arial" w:hAnsi="Arial"/>
+          <w:b/>
+          <w:sz w:val="24"/>
+          <w:lang w:val="ru-RU"/>
+        </w:rPr>
+      </w:pPr>
+    </w:p>
+    <w:p>
+      <w:pPr>
+        <w:spacing w:line="240" w:lineRule="auto"/>
+      </w:pPr>
+      <w:r>
+        <w:rPr>
           <w:noProof/>
         </w:rPr>
         <w:drawing>
-          <wp:inline distT="0" distB="0" distL="0" distR="0" wp14:anchorId="6098AF91" wp14:editId="6DA2045B">
-            <wp:extent cx="5943600" cy="1397000"/>
-            <wp:effectExtent l="0" t="0" r="0" b="0"/>
-            <wp:docPr id="3" name="Picture 3"/>
+          <wp:inline distT="0" distB="0" distL="0" distR="0" wp14:anchorId="2E787B36" wp14:editId="5F1B8F25">
+            <wp:extent cx="3152775" cy="2628900"/>
+            <wp:effectExtent l="0" t="0" r="9525" b="0"/>
+            <wp:docPr id="12" name="Picture 12"/>
             <wp:cNvGraphicFramePr>
               <a:graphicFrameLocks xmlns:a="http://schemas.openxmlformats.org/drawingml/2006/main" noChangeAspect="1"/>
             </wp:cNvGraphicFramePr>
@@ -378,7 +402,7 @@
                   <pic:spPr>
                     <a:xfrm>
                       <a:off x="0" y="0"/>
-                      <a:ext cx="5943600" cy="1397000"/>
+                      <a:ext cx="3152775" cy="2628900"/>
                     </a:xfrm>
                     <a:prstGeom prst="rect">
                       <a:avLst/>
@@ -393,44 +417,32 @@
     </w:p>
     <w:p>
       <w:pPr>
-        <w:pStyle w:val="BodyText"/>
-        <w:rPr>
-          <w:lang w:val="ru-RU"/>
-        </w:rPr>
-      </w:pPr>
-    </w:p>
-    <w:p>
-      <w:pPr>
-        <w:pStyle w:val="Heading2"/>
-        <w:rPr>
-          <w:sz w:val="28"/>
-          <w:szCs w:val="32"/>
-          <w:lang w:val="ru-RU"/>
-        </w:rPr>
-      </w:pPr>
-      <w:r>
-        <w:rPr>
-          <w:lang w:val="ru-RU"/>
-        </w:rPr>
-        <w:t>Пакеты</w:t>
-      </w:r>
-    </w:p>
-    <w:p>
-      <w:pPr>
-        <w:pStyle w:val="BodyText"/>
-        <w:rPr>
-          <w:lang w:val="ru-RU"/>
-        </w:rPr>
+        <w:pStyle w:val="Heading3"/>
+        <w:numPr>
+          <w:ilvl w:val="2"/>
+          <w:numId w:val="4"/>
+        </w:numPr>
+      </w:pPr>
+      <w:bookmarkStart w:id="2" w:name="_Toc500068498"/>
+      <w:r>
+        <w:lastRenderedPageBreak/>
+        <w:t>Employees</w:t>
+      </w:r>
+      <w:bookmarkEnd w:id="2"/>
+    </w:p>
+    <w:p>
+      <w:pPr>
+        <w:spacing w:line="240" w:lineRule="auto"/>
       </w:pPr>
       <w:r>
         <w:rPr>
           <w:noProof/>
         </w:rPr>
         <w:drawing>
-          <wp:inline distT="0" distB="0" distL="0" distR="0" wp14:anchorId="59FC0E1A" wp14:editId="1C651BF4">
-            <wp:extent cx="2247900" cy="1162050"/>
-            <wp:effectExtent l="0" t="0" r="0" b="0"/>
-            <wp:docPr id="4" name="Picture 4"/>
+          <wp:inline distT="0" distB="0" distL="0" distR="0" wp14:anchorId="3F4F780D" wp14:editId="66BD5CFE">
+            <wp:extent cx="2533650" cy="3457575"/>
+            <wp:effectExtent l="0" t="0" r="0" b="9525"/>
+            <wp:docPr id="8" name="Picture 8"/>
             <wp:cNvGraphicFramePr>
               <a:graphicFrameLocks xmlns:a="http://schemas.openxmlformats.org/drawingml/2006/main" noChangeAspect="1"/>
             </wp:cNvGraphicFramePr>
@@ -450,7 +462,7 @@
                   <pic:spPr>
                     <a:xfrm>
                       <a:off x="0" y="0"/>
-                      <a:ext cx="2247900" cy="1162050"/>
+                      <a:ext cx="2533650" cy="3457575"/>
                     </a:xfrm>
                     <a:prstGeom prst="rect">
                       <a:avLst/>
@@ -462,7 +474,493 @@
           </wp:inline>
         </w:drawing>
       </w:r>
-      <w:bookmarkEnd w:id="0"/>
+    </w:p>
+    <w:p>
+      <w:pPr>
+        <w:pStyle w:val="Heading3"/>
+        <w:numPr>
+          <w:ilvl w:val="2"/>
+          <w:numId w:val="4"/>
+        </w:numPr>
+      </w:pPr>
+      <w:bookmarkStart w:id="3" w:name="_Toc500068499"/>
+      <w:r>
+        <w:t>Products</w:t>
+      </w:r>
+      <w:bookmarkEnd w:id="3"/>
+    </w:p>
+    <w:p>
+      <w:pPr>
+        <w:spacing w:line="240" w:lineRule="auto"/>
+      </w:pPr>
+      <w:r>
+        <w:rPr>
+          <w:noProof/>
+        </w:rPr>
+        <w:drawing>
+          <wp:inline distT="0" distB="0" distL="0" distR="0" wp14:anchorId="09A5670D" wp14:editId="296F0AFB">
+            <wp:extent cx="3762375" cy="3000375"/>
+            <wp:effectExtent l="0" t="0" r="9525" b="9525"/>
+            <wp:docPr id="10" name="Picture 10"/>
+            <wp:cNvGraphicFramePr>
+              <a:graphicFrameLocks xmlns:a="http://schemas.openxmlformats.org/drawingml/2006/main" noChangeAspect="1"/>
+            </wp:cNvGraphicFramePr>
+            <a:graphic xmlns:a="http://schemas.openxmlformats.org/drawingml/2006/main">
+              <a:graphicData uri="http://schemas.openxmlformats.org/drawingml/2006/picture">
+                <pic:pic xmlns:pic="http://schemas.openxmlformats.org/drawingml/2006/picture">
+                  <pic:nvPicPr>
+                    <pic:cNvPr id="1" name=""/>
+                    <pic:cNvPicPr/>
+                  </pic:nvPicPr>
+                  <pic:blipFill>
+                    <a:blip r:embed="rId9"/>
+                    <a:stretch>
+                      <a:fillRect/>
+                    </a:stretch>
+                  </pic:blipFill>
+                  <pic:spPr>
+                    <a:xfrm>
+                      <a:off x="0" y="0"/>
+                      <a:ext cx="3762375" cy="3000375"/>
+                    </a:xfrm>
+                    <a:prstGeom prst="rect">
+                      <a:avLst/>
+                    </a:prstGeom>
+                  </pic:spPr>
+                </pic:pic>
+              </a:graphicData>
+            </a:graphic>
+          </wp:inline>
+        </w:drawing>
+      </w:r>
+    </w:p>
+    <w:p>
+      <w:pPr>
+        <w:pStyle w:val="Heading3"/>
+        <w:numPr>
+          <w:ilvl w:val="2"/>
+          <w:numId w:val="4"/>
+        </w:numPr>
+      </w:pPr>
+      <w:bookmarkStart w:id="4" w:name="_Toc500068500"/>
+      <w:proofErr w:type="spellStart"/>
+      <w:r>
+        <w:lastRenderedPageBreak/>
+        <w:t>Geodata</w:t>
+      </w:r>
+      <w:bookmarkEnd w:id="4"/>
+      <w:proofErr w:type="spellEnd"/>
+    </w:p>
+    <w:p>
+      <w:pPr>
+        <w:spacing w:line="240" w:lineRule="auto"/>
+      </w:pPr>
+      <w:r>
+        <w:rPr>
+          <w:noProof/>
+        </w:rPr>
+        <w:drawing>
+          <wp:inline distT="0" distB="0" distL="0" distR="0" wp14:anchorId="24050DEF" wp14:editId="70F45FFD">
+            <wp:extent cx="5941695" cy="864235"/>
+            <wp:effectExtent l="0" t="0" r="1905" b="0"/>
+            <wp:docPr id="11" name="Picture 11"/>
+            <wp:cNvGraphicFramePr>
+              <a:graphicFrameLocks xmlns:a="http://schemas.openxmlformats.org/drawingml/2006/main" noChangeAspect="1"/>
+            </wp:cNvGraphicFramePr>
+            <a:graphic xmlns:a="http://schemas.openxmlformats.org/drawingml/2006/main">
+              <a:graphicData uri="http://schemas.openxmlformats.org/drawingml/2006/picture">
+                <pic:pic xmlns:pic="http://schemas.openxmlformats.org/drawingml/2006/picture">
+                  <pic:nvPicPr>
+                    <pic:cNvPr id="1" name=""/>
+                    <pic:cNvPicPr/>
+                  </pic:nvPicPr>
+                  <pic:blipFill>
+                    <a:blip r:embed="rId10"/>
+                    <a:stretch>
+                      <a:fillRect/>
+                    </a:stretch>
+                  </pic:blipFill>
+                  <pic:spPr>
+                    <a:xfrm>
+                      <a:off x="0" y="0"/>
+                      <a:ext cx="5941695" cy="864235"/>
+                    </a:xfrm>
+                    <a:prstGeom prst="rect">
+                      <a:avLst/>
+                    </a:prstGeom>
+                  </pic:spPr>
+                </pic:pic>
+              </a:graphicData>
+            </a:graphic>
+          </wp:inline>
+        </w:drawing>
+      </w:r>
+    </w:p>
+    <w:p>
+      <w:pPr>
+        <w:spacing w:line="240" w:lineRule="auto"/>
+      </w:pPr>
+    </w:p>
+    <w:p>
+      <w:pPr>
+        <w:spacing w:line="240" w:lineRule="auto"/>
+      </w:pPr>
+    </w:p>
+    <w:p>
+      <w:pPr>
+        <w:pStyle w:val="Heading3"/>
+        <w:numPr>
+          <w:ilvl w:val="2"/>
+          <w:numId w:val="4"/>
+        </w:numPr>
+        <w:rPr>
+          <w:color w:val="464547"/>
+          <w:sz w:val="28"/>
+        </w:rPr>
+      </w:pPr>
+      <w:bookmarkStart w:id="5" w:name="_Toc500068501"/>
+      <w:r>
+        <w:t>Payments</w:t>
+      </w:r>
+      <w:bookmarkEnd w:id="5"/>
+    </w:p>
+    <w:p>
+      <w:pPr>
+        <w:pStyle w:val="BodyText"/>
+      </w:pPr>
+      <w:r>
+        <w:rPr>
+          <w:noProof/>
+        </w:rPr>
+        <w:drawing>
+          <wp:inline distT="0" distB="0" distL="0" distR="0" wp14:anchorId="6A1368C4" wp14:editId="05A70AC9">
+            <wp:extent cx="4457700" cy="1952625"/>
+            <wp:effectExtent l="0" t="0" r="0" b="9525"/>
+            <wp:docPr id="13" name="Picture 13"/>
+            <wp:cNvGraphicFramePr>
+              <a:graphicFrameLocks xmlns:a="http://schemas.openxmlformats.org/drawingml/2006/main" noChangeAspect="1"/>
+            </wp:cNvGraphicFramePr>
+            <a:graphic xmlns:a="http://schemas.openxmlformats.org/drawingml/2006/main">
+              <a:graphicData uri="http://schemas.openxmlformats.org/drawingml/2006/picture">
+                <pic:pic xmlns:pic="http://schemas.openxmlformats.org/drawingml/2006/picture">
+                  <pic:nvPicPr>
+                    <pic:cNvPr id="1" name=""/>
+                    <pic:cNvPicPr/>
+                  </pic:nvPicPr>
+                  <pic:blipFill>
+                    <a:blip r:embed="rId11"/>
+                    <a:stretch>
+                      <a:fillRect/>
+                    </a:stretch>
+                  </pic:blipFill>
+                  <pic:spPr>
+                    <a:xfrm>
+                      <a:off x="0" y="0"/>
+                      <a:ext cx="4457700" cy="1952625"/>
+                    </a:xfrm>
+                    <a:prstGeom prst="rect">
+                      <a:avLst/>
+                    </a:prstGeom>
+                  </pic:spPr>
+                </pic:pic>
+              </a:graphicData>
+            </a:graphic>
+          </wp:inline>
+        </w:drawing>
+      </w:r>
+    </w:p>
+    <w:p>
+      <w:pPr>
+        <w:pStyle w:val="BodyText"/>
+      </w:pPr>
+    </w:p>
+    <w:p>
+      <w:pPr>
+        <w:pStyle w:val="Heading3"/>
+        <w:numPr>
+          <w:ilvl w:val="2"/>
+          <w:numId w:val="4"/>
+        </w:numPr>
+        <w:rPr>
+          <w:sz w:val="28"/>
+        </w:rPr>
+      </w:pPr>
+      <w:bookmarkStart w:id="6" w:name="_Toc500068502"/>
+      <w:r>
+        <w:t>Customers</w:t>
+      </w:r>
+      <w:bookmarkEnd w:id="6"/>
+    </w:p>
+    <w:p>
+      <w:pPr>
+        <w:pStyle w:val="BodyText"/>
+      </w:pPr>
+      <w:r>
+        <w:rPr>
+          <w:noProof/>
+        </w:rPr>
+        <w:drawing>
+          <wp:inline distT="0" distB="0" distL="0" distR="0" wp14:anchorId="745583DA" wp14:editId="0FB0434D">
+            <wp:extent cx="3819525" cy="2752725"/>
+            <wp:effectExtent l="0" t="0" r="9525" b="9525"/>
+            <wp:docPr id="18" name="Picture 18"/>
+            <wp:cNvGraphicFramePr>
+              <a:graphicFrameLocks xmlns:a="http://schemas.openxmlformats.org/drawingml/2006/main" noChangeAspect="1"/>
+            </wp:cNvGraphicFramePr>
+            <a:graphic xmlns:a="http://schemas.openxmlformats.org/drawingml/2006/main">
+              <a:graphicData uri="http://schemas.openxmlformats.org/drawingml/2006/picture">
+                <pic:pic xmlns:pic="http://schemas.openxmlformats.org/drawingml/2006/picture">
+                  <pic:nvPicPr>
+                    <pic:cNvPr id="1" name=""/>
+                    <pic:cNvPicPr/>
+                  </pic:nvPicPr>
+                  <pic:blipFill>
+                    <a:blip r:embed="rId12"/>
+                    <a:stretch>
+                      <a:fillRect/>
+                    </a:stretch>
+                  </pic:blipFill>
+                  <pic:spPr>
+                    <a:xfrm>
+                      <a:off x="0" y="0"/>
+                      <a:ext cx="3819525" cy="2752725"/>
+                    </a:xfrm>
+                    <a:prstGeom prst="rect">
+                      <a:avLst/>
+                    </a:prstGeom>
+                  </pic:spPr>
+                </pic:pic>
+              </a:graphicData>
+            </a:graphic>
+          </wp:inline>
+        </w:drawing>
+      </w:r>
+    </w:p>
+    <w:p>
+      <w:pPr>
+        <w:pStyle w:val="BodyText"/>
+      </w:pPr>
+    </w:p>
+    <w:p>
+      <w:pPr>
+        <w:pStyle w:val="Heading3"/>
+        <w:numPr>
+          <w:ilvl w:val="2"/>
+          <w:numId w:val="4"/>
+        </w:numPr>
+        <w:rPr>
+          <w:sz w:val="28"/>
+        </w:rPr>
+      </w:pPr>
+      <w:bookmarkStart w:id="7" w:name="_Toc500068503"/>
+      <w:r>
+        <w:lastRenderedPageBreak/>
+        <w:t>Shops</w:t>
+      </w:r>
+      <w:bookmarkEnd w:id="7"/>
+    </w:p>
+    <w:p>
+      <w:pPr>
+        <w:pStyle w:val="BodyText"/>
+      </w:pPr>
+      <w:r>
+        <w:rPr>
+          <w:noProof/>
+        </w:rPr>
+        <w:drawing>
+          <wp:inline distT="0" distB="0" distL="0" distR="0" wp14:anchorId="7812933F" wp14:editId="7BA7D384">
+            <wp:extent cx="3667125" cy="2390775"/>
+            <wp:effectExtent l="0" t="0" r="9525" b="9525"/>
+            <wp:docPr id="19" name="Picture 19"/>
+            <wp:cNvGraphicFramePr>
+              <a:graphicFrameLocks xmlns:a="http://schemas.openxmlformats.org/drawingml/2006/main" noChangeAspect="1"/>
+            </wp:cNvGraphicFramePr>
+            <a:graphic xmlns:a="http://schemas.openxmlformats.org/drawingml/2006/main">
+              <a:graphicData uri="http://schemas.openxmlformats.org/drawingml/2006/picture">
+                <pic:pic xmlns:pic="http://schemas.openxmlformats.org/drawingml/2006/picture">
+                  <pic:nvPicPr>
+                    <pic:cNvPr id="1" name=""/>
+                    <pic:cNvPicPr/>
+                  </pic:nvPicPr>
+                  <pic:blipFill>
+                    <a:blip r:embed="rId13"/>
+                    <a:stretch>
+                      <a:fillRect/>
+                    </a:stretch>
+                  </pic:blipFill>
+                  <pic:spPr>
+                    <a:xfrm>
+                      <a:off x="0" y="0"/>
+                      <a:ext cx="3667125" cy="2390775"/>
+                    </a:xfrm>
+                    <a:prstGeom prst="rect">
+                      <a:avLst/>
+                    </a:prstGeom>
+                  </pic:spPr>
+                </pic:pic>
+              </a:graphicData>
+            </a:graphic>
+          </wp:inline>
+        </w:drawing>
+      </w:r>
+    </w:p>
+    <w:p>
+      <w:pPr>
+        <w:pStyle w:val="BodyText"/>
+      </w:pPr>
+    </w:p>
+    <w:p>
+      <w:pPr>
+        <w:pStyle w:val="BodyText"/>
+        <w:rPr>
+          <w:lang w:val="ru-RU"/>
+        </w:rPr>
+      </w:pPr>
+    </w:p>
+    <w:p>
+      <w:pPr>
+        <w:pStyle w:val="BodyText"/>
+        <w:rPr>
+          <w:lang w:val="ru-RU"/>
+        </w:rPr>
+      </w:pPr>
+    </w:p>
+    <w:p>
+      <w:pPr>
+        <w:pStyle w:val="Heading2"/>
+        <w:rPr>
+          <w:sz w:val="28"/>
+          <w:szCs w:val="32"/>
+          <w:lang w:val="ru-RU"/>
+        </w:rPr>
+      </w:pPr>
+      <w:r>
+        <w:rPr>
+          <w:lang w:val="ru-RU"/>
+        </w:rPr>
+        <w:t>Гранты</w:t>
+      </w:r>
+    </w:p>
+    <w:p>
+      <w:pPr>
+        <w:pStyle w:val="BodyText"/>
+        <w:rPr>
+          <w:lang w:val="ru-RU"/>
+        </w:rPr>
+      </w:pPr>
+      <w:r>
+        <w:rPr>
+          <w:noProof/>
+        </w:rPr>
+        <w:drawing>
+          <wp:inline distT="0" distB="0" distL="0" distR="0" wp14:anchorId="2A1601FA" wp14:editId="5E9B1053">
+            <wp:extent cx="5943600" cy="1285875"/>
+            <wp:effectExtent l="0" t="0" r="0" b="9525"/>
+            <wp:docPr id="1" name="Picture 1"/>
+            <wp:cNvGraphicFramePr>
+              <a:graphicFrameLocks xmlns:a="http://schemas.openxmlformats.org/drawingml/2006/main" noChangeAspect="1"/>
+            </wp:cNvGraphicFramePr>
+            <a:graphic xmlns:a="http://schemas.openxmlformats.org/drawingml/2006/main">
+              <a:graphicData uri="http://schemas.openxmlformats.org/drawingml/2006/picture">
+                <pic:pic xmlns:pic="http://schemas.openxmlformats.org/drawingml/2006/picture">
+                  <pic:nvPicPr>
+                    <pic:cNvPr id="1" name=""/>
+                    <pic:cNvPicPr/>
+                  </pic:nvPicPr>
+                  <pic:blipFill>
+                    <a:blip r:embed="rId14"/>
+                    <a:stretch>
+                      <a:fillRect/>
+                    </a:stretch>
+                  </pic:blipFill>
+                  <pic:spPr>
+                    <a:xfrm>
+                      <a:off x="0" y="0"/>
+                      <a:ext cx="5943600" cy="1285875"/>
+                    </a:xfrm>
+                    <a:prstGeom prst="rect">
+                      <a:avLst/>
+                    </a:prstGeom>
+                  </pic:spPr>
+                </pic:pic>
+              </a:graphicData>
+            </a:graphic>
+          </wp:inline>
+        </w:drawing>
+      </w:r>
+    </w:p>
+    <w:p>
+      <w:pPr>
+        <w:pStyle w:val="BodyText"/>
+        <w:rPr>
+          <w:lang w:val="ru-RU"/>
+        </w:rPr>
+      </w:pPr>
+    </w:p>
+    <w:p>
+      <w:pPr>
+        <w:pStyle w:val="Heading2"/>
+        <w:rPr>
+          <w:sz w:val="28"/>
+          <w:szCs w:val="32"/>
+          <w:lang w:val="ru-RU"/>
+        </w:rPr>
+      </w:pPr>
+      <w:r>
+        <w:rPr>
+          <w:lang w:val="ru-RU"/>
+        </w:rPr>
+        <w:t>Пакеты</w:t>
+      </w:r>
+    </w:p>
+    <w:bookmarkEnd w:id="0"/>
+    <w:p>
+      <w:pPr>
+        <w:pStyle w:val="BodyText"/>
+        <w:rPr>
+          <w:lang w:val="ru-RU"/>
+        </w:rPr>
+      </w:pPr>
+      <w:r>
+        <w:rPr>
+          <w:noProof/>
+        </w:rPr>
+        <w:drawing>
+          <wp:inline distT="0" distB="0" distL="0" distR="0" wp14:anchorId="021D9EA7" wp14:editId="19840498">
+            <wp:extent cx="2371725" cy="2590800"/>
+            <wp:effectExtent l="0" t="0" r="9525" b="0"/>
+            <wp:docPr id="14" name="Picture 14"/>
+            <wp:cNvGraphicFramePr>
+              <a:graphicFrameLocks xmlns:a="http://schemas.openxmlformats.org/drawingml/2006/main" noChangeAspect="1"/>
+            </wp:cNvGraphicFramePr>
+            <a:graphic xmlns:a="http://schemas.openxmlformats.org/drawingml/2006/main">
+              <a:graphicData uri="http://schemas.openxmlformats.org/drawingml/2006/picture">
+                <pic:pic xmlns:pic="http://schemas.openxmlformats.org/drawingml/2006/picture">
+                  <pic:nvPicPr>
+                    <pic:cNvPr id="1" name=""/>
+                    <pic:cNvPicPr/>
+                  </pic:nvPicPr>
+                  <pic:blipFill>
+                    <a:blip r:embed="rId15"/>
+                    <a:stretch>
+                      <a:fillRect/>
+                    </a:stretch>
+                  </pic:blipFill>
+                  <pic:spPr>
+                    <a:xfrm>
+                      <a:off x="0" y="0"/>
+                      <a:ext cx="2371725" cy="2590800"/>
+                    </a:xfrm>
+                    <a:prstGeom prst="rect">
+                      <a:avLst/>
+                    </a:prstGeom>
+                  </pic:spPr>
+                </pic:pic>
+              </a:graphicData>
+            </a:graphic>
+          </wp:inline>
+        </w:drawing>
+      </w:r>
     </w:p>
     <w:p>
       <w:pPr>
@@ -530,7 +1028,7 @@
                     </pic:cNvPicPr>
                   </pic:nvPicPr>
                   <pic:blipFill rotWithShape="1">
-                    <a:blip r:embed="rId9">
+                    <a:blip r:embed="rId16">
                       <a:extLst>
                         <a:ext uri="{28A0092B-C50C-407E-A947-70E740481C1C}">
                           <a14:useLocalDpi xmlns:a14="http://schemas.microsoft.com/office/drawing/2010/main" val="0"/>
@@ -636,7 +1134,7 @@
           <w:lang w:val="ru-RU"/>
         </w:rPr>
       </w:pPr>
-      <w:bookmarkStart w:id="1" w:name="_Toc500068523"/>
+      <w:bookmarkStart w:id="8" w:name="_Toc500068523"/>
       <w:proofErr w:type="spellStart"/>
       <w:r>
         <w:t>Randomize_max</w:t>
@@ -649,7 +1147,7 @@
       <w:r>
         <w:t>func</w:t>
       </w:r>
-      <w:bookmarkEnd w:id="1"/>
+      <w:bookmarkEnd w:id="8"/>
       <w:proofErr w:type="spellEnd"/>
     </w:p>
     <w:p>
@@ -743,294 +1241,294 @@
         <w:pStyle w:val="Code"/>
       </w:pPr>
       <w:r>
+        <w:t xml:space="preserve">  RETURN NUMBER;</w:t>
+      </w:r>
+    </w:p>
+    <w:p>
+      <w:pPr>
+        <w:pStyle w:val="BodyText"/>
+      </w:pPr>
+    </w:p>
+    <w:p>
+      <w:pPr>
+        <w:pStyle w:val="BodyText"/>
+        <w:rPr>
+          <w:lang w:val="ru-RU"/>
+        </w:rPr>
+      </w:pPr>
+      <w:r>
+        <w:rPr>
+          <w:lang w:val="ru-RU"/>
+        </w:rPr>
+        <w:t>В функцию в качестве входных параметров передаются имя таблицы и значение поля, для которых генерируются значения:</w:t>
+      </w:r>
+    </w:p>
+    <w:p>
+      <w:pPr>
+        <w:pStyle w:val="Code"/>
+      </w:pPr>
+      <w:proofErr w:type="spellStart"/>
+      <w:r>
+        <w:t>randomize_</w:t>
+      </w:r>
+      <w:proofErr w:type="gramStart"/>
+      <w:r>
+        <w:t>max</w:t>
+      </w:r>
+      <w:proofErr w:type="spellEnd"/>
+      <w:r>
+        <w:t>(</w:t>
+      </w:r>
+      <w:proofErr w:type="gramEnd"/>
+      <w:r>
+        <w:t>'bl_3nf.ce_customers', '</w:t>
+      </w:r>
+      <w:proofErr w:type="spellStart"/>
+      <w:r>
+        <w:t>customer_id</w:t>
+      </w:r>
+      <w:proofErr w:type="spellEnd"/>
+      <w:r>
+        <w:t>')</w:t>
+      </w:r>
+    </w:p>
+    <w:p>
+      <w:pPr>
+        <w:pStyle w:val="Code"/>
+      </w:pPr>
+      <w:proofErr w:type="spellStart"/>
+      <w:r>
+        <w:t>randomize_</w:t>
+      </w:r>
+      <w:proofErr w:type="gramStart"/>
+      <w:r>
+        <w:t>max</w:t>
+      </w:r>
+      <w:proofErr w:type="spellEnd"/>
+      <w:r>
+        <w:t>(</w:t>
+      </w:r>
+      <w:proofErr w:type="gramEnd"/>
+      <w:r>
+        <w:t>'bl_3nf.ce_employees', '</w:t>
+      </w:r>
+      <w:proofErr w:type="spellStart"/>
+      <w:r>
+        <w:t>employee_id</w:t>
+      </w:r>
+      <w:proofErr w:type="spellEnd"/>
+      <w:r>
+        <w:t>')</w:t>
+      </w:r>
+    </w:p>
+    <w:p>
+      <w:pPr>
+        <w:pStyle w:val="BodyText"/>
+      </w:pPr>
+    </w:p>
+    <w:p>
+      <w:pPr>
+        <w:pStyle w:val="BodyText"/>
+        <w:rPr>
+          <w:lang w:val="ru-RU"/>
+        </w:rPr>
+      </w:pPr>
+      <w:r>
+        <w:rPr>
+          <w:lang w:val="ru-RU"/>
+        </w:rPr>
+        <w:t xml:space="preserve">Затем с помощью </w:t>
+      </w:r>
+      <w:r>
+        <w:t>EXECUTE</w:t>
+      </w:r>
+      <w:r>
+        <w:rPr>
+          <w:lang w:val="ru-RU"/>
+        </w:rPr>
+        <w:t xml:space="preserve"> </w:t>
+      </w:r>
+      <w:r>
+        <w:t>IMMEDIATE</w:t>
+      </w:r>
+      <w:r>
+        <w:rPr>
+          <w:lang w:val="ru-RU"/>
+        </w:rPr>
+        <w:t xml:space="preserve"> </w:t>
+      </w:r>
+      <w:r>
+        <w:rPr>
+          <w:lang w:val="ru-RU"/>
+        </w:rPr>
+        <w:t>находится максимальное значение в колонке ( то есть значение, до которого надо генерировать).</w:t>
+      </w:r>
+    </w:p>
+    <w:p>
+      <w:pPr>
+        <w:pStyle w:val="Code"/>
+      </w:pPr>
+      <w:r>
+        <w:rPr>
+          <w:lang w:val="ru-RU"/>
+        </w:rPr>
+        <w:t xml:space="preserve">  </w:t>
+      </w:r>
+      <w:r>
+        <w:t xml:space="preserve">EXECUTE IMMEDIATE 'SELECT </w:t>
+      </w:r>
+      <w:proofErr w:type="gramStart"/>
+      <w:r>
+        <w:t>MAX(</w:t>
+      </w:r>
+      <w:proofErr w:type="gramEnd"/>
+      <w:r>
+        <w:t>'||</w:t>
+      </w:r>
+      <w:proofErr w:type="spellStart"/>
+      <w:r>
+        <w:t>col_name</w:t>
+      </w:r>
+      <w:proofErr w:type="spellEnd"/>
+      <w:r>
+        <w:t>||') FROM '||</w:t>
+      </w:r>
+      <w:proofErr w:type="spellStart"/>
+      <w:r>
+        <w:t>table_name</w:t>
+      </w:r>
+      <w:proofErr w:type="spellEnd"/>
+      <w:r>
+        <w:t xml:space="preserve"> INTO </w:t>
+      </w:r>
+      <w:proofErr w:type="spellStart"/>
+      <w:r>
+        <w:t>v_max</w:t>
+      </w:r>
+      <w:proofErr w:type="spellEnd"/>
+      <w:r>
+        <w:t>;</w:t>
+      </w:r>
+    </w:p>
+    <w:p>
+      <w:pPr>
+        <w:pStyle w:val="BodyText"/>
+      </w:pPr>
+    </w:p>
+    <w:p>
+      <w:pPr>
+        <w:pStyle w:val="BodyText"/>
+        <w:rPr>
+          <w:lang w:val="ru-RU"/>
+        </w:rPr>
+      </w:pPr>
+      <w:r>
+        <w:rPr>
+          <w:lang w:val="ru-RU"/>
+        </w:rPr>
+        <w:t>Сама</w:t>
+      </w:r>
+      <w:r>
+        <w:rPr>
+          <w:lang w:val="ru-RU"/>
+        </w:rPr>
+        <w:t xml:space="preserve"> </w:t>
+      </w:r>
+      <w:r>
+        <w:rPr>
+          <w:lang w:val="ru-RU"/>
+        </w:rPr>
+        <w:t>генерация</w:t>
+      </w:r>
+      <w:r>
+        <w:rPr>
+          <w:lang w:val="ru-RU"/>
+        </w:rPr>
+        <w:t>:</w:t>
+      </w:r>
+    </w:p>
+    <w:p>
+      <w:pPr>
+        <w:pStyle w:val="BodyText"/>
+        <w:rPr>
+          <w:lang w:val="ru-RU"/>
+        </w:rPr>
+      </w:pPr>
+      <w:r>
+        <w:rPr>
+          <w:lang w:val="ru-RU"/>
+        </w:rPr>
+        <w:t xml:space="preserve">Сначала генерируется число от 1 до 10, затем оно проверяется, и, в зависимости от значения,  генерируется </w:t>
+      </w:r>
+      <w:r>
+        <w:t>id</w:t>
+      </w:r>
+      <w:r>
+        <w:rPr>
+          <w:lang w:val="ru-RU"/>
+        </w:rPr>
+        <w:t xml:space="preserve"> </w:t>
+      </w:r>
+      <w:r>
+        <w:rPr>
+          <w:lang w:val="ru-RU"/>
+        </w:rPr>
+        <w:t>которое нам нужно.</w:t>
+      </w:r>
+    </w:p>
+    <w:p>
+      <w:pPr>
+        <w:pStyle w:val="Code"/>
+      </w:pPr>
+      <w:proofErr w:type="gramStart"/>
+      <w:r>
+        <w:t>i</w:t>
+      </w:r>
+      <w:proofErr w:type="gramEnd"/>
+      <w:r>
+        <w:t>:=</w:t>
+      </w:r>
+      <w:r>
+        <w:t>dbms</w:t>
+      </w:r>
+      <w:r>
+        <w:t>_</w:t>
+      </w:r>
+      <w:r>
+        <w:t>random</w:t>
+      </w:r>
+      <w:r>
+        <w:t>.</w:t>
+      </w:r>
+      <w:r>
+        <w:t>value</w:t>
+      </w:r>
+      <w:r>
+        <w:t>(1,10);</w:t>
+      </w:r>
+    </w:p>
+    <w:p>
+      <w:pPr>
+        <w:pStyle w:val="Code"/>
+      </w:pPr>
+      <w:r>
+        <w:t xml:space="preserve">  </w:t>
+      </w:r>
+      <w:proofErr w:type="gramStart"/>
+      <w:r>
+        <w:t>result</w:t>
+      </w:r>
+      <w:proofErr w:type="gramEnd"/>
+      <w:r>
+        <w:t>:=</w:t>
+      </w:r>
+    </w:p>
+    <w:p>
+      <w:pPr>
+        <w:pStyle w:val="Code"/>
+      </w:pPr>
+      <w:r>
         <w:lastRenderedPageBreak/>
-        <w:t xml:space="preserve">  RETURN NUMBER;</w:t>
-      </w:r>
-    </w:p>
-    <w:p>
-      <w:pPr>
-        <w:pStyle w:val="BodyText"/>
-      </w:pPr>
-    </w:p>
-    <w:p>
-      <w:pPr>
-        <w:pStyle w:val="BodyText"/>
-        <w:rPr>
-          <w:lang w:val="ru-RU"/>
-        </w:rPr>
-      </w:pPr>
-      <w:r>
-        <w:rPr>
-          <w:lang w:val="ru-RU"/>
-        </w:rPr>
-        <w:t>В функцию в качестве входных параметров передаются имя таблицы и значение поля, для которых генерируются значения:</w:t>
-      </w:r>
-    </w:p>
-    <w:p>
-      <w:pPr>
-        <w:pStyle w:val="Code"/>
-      </w:pPr>
-      <w:proofErr w:type="spellStart"/>
-      <w:r>
-        <w:t>randomize_</w:t>
-      </w:r>
-      <w:proofErr w:type="gramStart"/>
-      <w:r>
-        <w:t>max</w:t>
-      </w:r>
-      <w:proofErr w:type="spellEnd"/>
-      <w:r>
-        <w:t>(</w:t>
-      </w:r>
-      <w:proofErr w:type="gramEnd"/>
-      <w:r>
-        <w:t>'bl_3nf.ce_customers', '</w:t>
-      </w:r>
-      <w:proofErr w:type="spellStart"/>
-      <w:r>
-        <w:t>customer_id</w:t>
-      </w:r>
-      <w:proofErr w:type="spellEnd"/>
-      <w:r>
-        <w:t>')</w:t>
-      </w:r>
-    </w:p>
-    <w:p>
-      <w:pPr>
-        <w:pStyle w:val="Code"/>
-      </w:pPr>
-      <w:proofErr w:type="spellStart"/>
-      <w:r>
-        <w:t>randomize_</w:t>
-      </w:r>
-      <w:proofErr w:type="gramStart"/>
-      <w:r>
-        <w:t>max</w:t>
-      </w:r>
-      <w:proofErr w:type="spellEnd"/>
-      <w:r>
-        <w:t>(</w:t>
-      </w:r>
-      <w:proofErr w:type="gramEnd"/>
-      <w:r>
-        <w:t>'bl_3nf.ce_employees', '</w:t>
-      </w:r>
-      <w:proofErr w:type="spellStart"/>
-      <w:r>
-        <w:t>employee_id</w:t>
-      </w:r>
-      <w:proofErr w:type="spellEnd"/>
-      <w:r>
-        <w:t>')</w:t>
-      </w:r>
-    </w:p>
-    <w:p>
-      <w:pPr>
-        <w:pStyle w:val="BodyText"/>
-      </w:pPr>
-    </w:p>
-    <w:p>
-      <w:pPr>
-        <w:pStyle w:val="BodyText"/>
-        <w:rPr>
-          <w:lang w:val="ru-RU"/>
-        </w:rPr>
-      </w:pPr>
-      <w:r>
-        <w:rPr>
-          <w:lang w:val="ru-RU"/>
-        </w:rPr>
-        <w:t xml:space="preserve">Затем с помощью </w:t>
-      </w:r>
-      <w:r>
-        <w:t>EXECUTE</w:t>
-      </w:r>
-      <w:r>
-        <w:rPr>
-          <w:lang w:val="ru-RU"/>
-        </w:rPr>
-        <w:t xml:space="preserve"> </w:t>
-      </w:r>
-      <w:r>
-        <w:t>IMMEDIATE</w:t>
-      </w:r>
-      <w:r>
-        <w:rPr>
-          <w:lang w:val="ru-RU"/>
-        </w:rPr>
-        <w:t xml:space="preserve"> </w:t>
-      </w:r>
-      <w:r>
-        <w:rPr>
-          <w:lang w:val="ru-RU"/>
-        </w:rPr>
-        <w:t>находится максимальное значение в колонке ( то есть значение, до которого надо генерировать).</w:t>
-      </w:r>
-    </w:p>
-    <w:p>
-      <w:pPr>
-        <w:pStyle w:val="Code"/>
-      </w:pPr>
-      <w:r>
-        <w:rPr>
-          <w:lang w:val="ru-RU"/>
-        </w:rPr>
-        <w:t xml:space="preserve">  </w:t>
-      </w:r>
-      <w:r>
-        <w:t xml:space="preserve">EXECUTE IMMEDIATE 'SELECT </w:t>
-      </w:r>
-      <w:proofErr w:type="gramStart"/>
-      <w:r>
-        <w:t>MAX(</w:t>
-      </w:r>
-      <w:proofErr w:type="gramEnd"/>
-      <w:r>
-        <w:t>'||</w:t>
-      </w:r>
-      <w:proofErr w:type="spellStart"/>
-      <w:r>
-        <w:t>col_name</w:t>
-      </w:r>
-      <w:proofErr w:type="spellEnd"/>
-      <w:r>
-        <w:t>||') FROM '||</w:t>
-      </w:r>
-      <w:proofErr w:type="spellStart"/>
-      <w:r>
-        <w:t>table_name</w:t>
-      </w:r>
-      <w:proofErr w:type="spellEnd"/>
-      <w:r>
-        <w:t xml:space="preserve"> INTO </w:t>
-      </w:r>
-      <w:proofErr w:type="spellStart"/>
-      <w:r>
-        <w:t>v_max</w:t>
-      </w:r>
-      <w:proofErr w:type="spellEnd"/>
-      <w:r>
-        <w:t>;</w:t>
-      </w:r>
-    </w:p>
-    <w:p>
-      <w:pPr>
-        <w:pStyle w:val="BodyText"/>
-      </w:pPr>
-    </w:p>
-    <w:p>
-      <w:pPr>
-        <w:pStyle w:val="BodyText"/>
-        <w:rPr>
-          <w:lang w:val="ru-RU"/>
-        </w:rPr>
-      </w:pPr>
-      <w:r>
-        <w:rPr>
-          <w:lang w:val="ru-RU"/>
-        </w:rPr>
-        <w:t>Сама</w:t>
-      </w:r>
-      <w:r>
-        <w:rPr>
-          <w:lang w:val="ru-RU"/>
-        </w:rPr>
-        <w:t xml:space="preserve"> </w:t>
-      </w:r>
-      <w:r>
-        <w:rPr>
-          <w:lang w:val="ru-RU"/>
-        </w:rPr>
-        <w:t>генерация</w:t>
-      </w:r>
-      <w:r>
-        <w:rPr>
-          <w:lang w:val="ru-RU"/>
-        </w:rPr>
-        <w:t>:</w:t>
-      </w:r>
-    </w:p>
-    <w:p>
-      <w:pPr>
-        <w:pStyle w:val="BodyText"/>
-        <w:rPr>
-          <w:lang w:val="ru-RU"/>
-        </w:rPr>
-      </w:pPr>
-      <w:r>
-        <w:rPr>
-          <w:lang w:val="ru-RU"/>
-        </w:rPr>
-        <w:t xml:space="preserve">Сначала генерируется число от 1 до 10, затем оно проверяется, и, в зависимости от значения,  генерируется </w:t>
-      </w:r>
-      <w:r>
-        <w:t>id</w:t>
-      </w:r>
-      <w:r>
-        <w:rPr>
-          <w:lang w:val="ru-RU"/>
-        </w:rPr>
-        <w:t xml:space="preserve"> </w:t>
-      </w:r>
-      <w:r>
-        <w:rPr>
-          <w:lang w:val="ru-RU"/>
-        </w:rPr>
-        <w:t>которое нам нужно.</w:t>
-      </w:r>
-    </w:p>
-    <w:p>
-      <w:pPr>
-        <w:pStyle w:val="Code"/>
-      </w:pPr>
-      <w:proofErr w:type="gramStart"/>
-      <w:r>
-        <w:t>i</w:t>
-      </w:r>
-      <w:proofErr w:type="gramEnd"/>
-      <w:r>
-        <w:t>:=</w:t>
-      </w:r>
-      <w:r>
-        <w:t>dbms</w:t>
-      </w:r>
-      <w:r>
-        <w:t>_</w:t>
-      </w:r>
-      <w:r>
-        <w:t>random</w:t>
-      </w:r>
-      <w:r>
-        <w:t>.</w:t>
-      </w:r>
-      <w:r>
-        <w:t>value</w:t>
-      </w:r>
-      <w:r>
-        <w:t>(1,10);</w:t>
-      </w:r>
-    </w:p>
-    <w:p>
-      <w:pPr>
-        <w:pStyle w:val="Code"/>
-      </w:pPr>
-      <w:r>
-        <w:t xml:space="preserve">  </w:t>
-      </w:r>
-      <w:proofErr w:type="gramStart"/>
-      <w:r>
-        <w:t>result</w:t>
-      </w:r>
-      <w:proofErr w:type="gramEnd"/>
-      <w:r>
-        <w:t>:=</w:t>
-      </w:r>
-    </w:p>
-    <w:p>
-      <w:pPr>
-        <w:pStyle w:val="Code"/>
-      </w:pPr>
-      <w:r>
         <w:t xml:space="preserve">  CASE</w:t>
       </w:r>
     </w:p>
@@ -1308,7 +1806,7 @@
         </w:numPr>
         <w:spacing w:before="200" w:after="160" w:line="240" w:lineRule="auto"/>
       </w:pPr>
-      <w:bookmarkStart w:id="2" w:name="_Toc500068524"/>
+      <w:bookmarkStart w:id="9" w:name="_Toc500068524"/>
       <w:r>
         <w:t xml:space="preserve">Randomize </w:t>
       </w:r>
@@ -1316,7 +1814,7 @@
       <w:r>
         <w:t>func</w:t>
       </w:r>
-      <w:bookmarkEnd w:id="2"/>
+      <w:bookmarkEnd w:id="9"/>
       <w:proofErr w:type="spellEnd"/>
     </w:p>
     <w:p>
@@ -1399,327 +1897,327 @@
         <w:pStyle w:val="Code"/>
       </w:pPr>
       <w:r>
+        <w:t xml:space="preserve">    </w:t>
+      </w:r>
+      <w:proofErr w:type="gramStart"/>
+      <w:r>
+        <w:t>d</w:t>
+      </w:r>
+      <w:proofErr w:type="gramEnd"/>
+      <w:r>
+        <w:t xml:space="preserve"> IN NUMBER,</w:t>
+      </w:r>
+    </w:p>
+    <w:p>
+      <w:pPr>
+        <w:pStyle w:val="Code"/>
+      </w:pPr>
+      <w:r>
+        <w:t xml:space="preserve">    </w:t>
+      </w:r>
+      <w:proofErr w:type="gramStart"/>
+      <w:r>
+        <w:t>e</w:t>
+      </w:r>
+      <w:proofErr w:type="gramEnd"/>
+      <w:r>
+        <w:t xml:space="preserve"> IN NUMBER)</w:t>
+      </w:r>
+    </w:p>
+    <w:p>
+      <w:pPr>
+        <w:pStyle w:val="Code"/>
+      </w:pPr>
+      <w:r>
+        <w:t xml:space="preserve">  </w:t>
+      </w:r>
+      <w:r>
+        <w:t>RETURN NUMBER</w:t>
+      </w:r>
+    </w:p>
+    <w:p>
+      <w:pPr>
+        <w:pStyle w:val="BodyText"/>
+      </w:pPr>
+      <w:r>
+        <w:rPr>
+          <w:lang w:val="ru-RU"/>
+        </w:rPr>
+        <w:t>Вызов</w:t>
+      </w:r>
+      <w:r>
+        <w:t xml:space="preserve"> </w:t>
+      </w:r>
+      <w:r>
+        <w:rPr>
+          <w:lang w:val="ru-RU"/>
+        </w:rPr>
+        <w:t>функции</w:t>
+      </w:r>
+      <w:r>
+        <w:t>:</w:t>
+      </w:r>
+    </w:p>
+    <w:p>
+      <w:pPr>
+        <w:pStyle w:val="Code"/>
+      </w:pPr>
+      <w:proofErr w:type="gramStart"/>
+      <w:r>
+        <w:t>randomize(</w:t>
+      </w:r>
+      <w:proofErr w:type="gramEnd"/>
+      <w:r>
+        <w:t>1,4,10,20,50)  as quantity</w:t>
+      </w:r>
+    </w:p>
+    <w:p>
+      <w:pPr>
+        <w:pStyle w:val="BodyText"/>
+      </w:pPr>
+      <w:r>
+        <w:rPr>
+          <w:lang w:val="ru-RU"/>
+        </w:rPr>
+        <w:t>Принцип</w:t>
+      </w:r>
+      <w:r>
+        <w:t xml:space="preserve"> </w:t>
+      </w:r>
+      <w:r>
+        <w:rPr>
+          <w:lang w:val="ru-RU"/>
+        </w:rPr>
+        <w:t>такой</w:t>
+      </w:r>
+      <w:r>
+        <w:t xml:space="preserve"> </w:t>
+      </w:r>
+      <w:r>
+        <w:rPr>
+          <w:lang w:val="ru-RU"/>
+        </w:rPr>
+        <w:t>же</w:t>
+      </w:r>
+      <w:r>
+        <w:t xml:space="preserve">, </w:t>
+      </w:r>
+      <w:r>
+        <w:rPr>
+          <w:lang w:val="ru-RU"/>
+        </w:rPr>
+        <w:t>как</w:t>
+      </w:r>
+      <w:r>
+        <w:t xml:space="preserve"> </w:t>
+      </w:r>
+      <w:r>
+        <w:rPr>
+          <w:lang w:val="ru-RU"/>
+        </w:rPr>
+        <w:t>в</w:t>
+      </w:r>
+      <w:r>
+        <w:t xml:space="preserve"> </w:t>
+      </w:r>
+      <w:r>
+        <w:rPr>
+          <w:lang w:val="ru-RU"/>
+        </w:rPr>
+        <w:t>предыдущей</w:t>
+      </w:r>
+      <w:r>
+        <w:t xml:space="preserve"> </w:t>
+      </w:r>
+      <w:r>
+        <w:rPr>
+          <w:lang w:val="ru-RU"/>
+        </w:rPr>
+        <w:t>функции</w:t>
+      </w:r>
+      <w:r>
+        <w:t>:</w:t>
+      </w:r>
+    </w:p>
+    <w:p>
+      <w:pPr>
+        <w:pStyle w:val="BodyText"/>
+        <w:rPr>
+          <w:lang w:val="ru-RU"/>
+        </w:rPr>
+      </w:pPr>
+      <w:r>
+        <w:rPr>
+          <w:lang w:val="ru-RU"/>
+        </w:rPr>
+        <w:t>Больше всего значений в таблице будет в первом промежутку, чуть меньше во втором, меньше всего в четвертом промежутке.</w:t>
+      </w:r>
+    </w:p>
+    <w:p>
+      <w:pPr>
+        <w:pStyle w:val="Code"/>
+      </w:pPr>
+      <w:proofErr w:type="gramStart"/>
+      <w:r>
+        <w:t>i</w:t>
+      </w:r>
+      <w:proofErr w:type="gramEnd"/>
+      <w:r>
+        <w:t>:=dbms_random.value(1,20);</w:t>
+      </w:r>
+    </w:p>
+    <w:p>
+      <w:pPr>
+        <w:pStyle w:val="Code"/>
+      </w:pPr>
+      <w:r>
+        <w:t xml:space="preserve">  </w:t>
+      </w:r>
+      <w:proofErr w:type="gramStart"/>
+      <w:r>
+        <w:t>result</w:t>
+      </w:r>
+      <w:proofErr w:type="gramEnd"/>
+      <w:r>
+        <w:t>:=</w:t>
+      </w:r>
+    </w:p>
+    <w:p>
+      <w:pPr>
+        <w:pStyle w:val="Code"/>
+      </w:pPr>
+      <w:r>
+        <w:t xml:space="preserve">  CASE</w:t>
+      </w:r>
+    </w:p>
+    <w:p>
+      <w:pPr>
+        <w:pStyle w:val="Code"/>
+      </w:pPr>
+      <w:r>
+        <w:t xml:space="preserve">  WHEN </w:t>
+      </w:r>
+      <w:proofErr w:type="spellStart"/>
+      <w:r>
+        <w:t>i</w:t>
+      </w:r>
+      <w:proofErr w:type="spellEnd"/>
+      <w:r>
+        <w:t>&lt;=10 THEN</w:t>
+      </w:r>
+    </w:p>
+    <w:p>
+      <w:pPr>
+        <w:pStyle w:val="Code"/>
+      </w:pPr>
+      <w:r>
+        <w:t xml:space="preserve">    </w:t>
+      </w:r>
+      <w:proofErr w:type="gramStart"/>
+      <w:r>
+        <w:t>CEIL(</w:t>
+      </w:r>
+      <w:proofErr w:type="spellStart"/>
+      <w:proofErr w:type="gramEnd"/>
+      <w:r>
+        <w:t>dbms_random.value</w:t>
+      </w:r>
+      <w:proofErr w:type="spellEnd"/>
+      <w:r>
+        <w:t>(</w:t>
+      </w:r>
+      <w:proofErr w:type="spellStart"/>
+      <w:r>
+        <w:t>a,b</w:t>
+      </w:r>
+      <w:proofErr w:type="spellEnd"/>
+      <w:r>
+        <w:t>))</w:t>
+      </w:r>
+    </w:p>
+    <w:p>
+      <w:pPr>
+        <w:pStyle w:val="Code"/>
+      </w:pPr>
+      <w:r>
+        <w:t xml:space="preserve">  WHEN </w:t>
+      </w:r>
+      <w:proofErr w:type="spellStart"/>
+      <w:r>
+        <w:t>i</w:t>
+      </w:r>
+      <w:proofErr w:type="spellEnd"/>
+      <w:r>
+        <w:t xml:space="preserve">&gt;10 AND </w:t>
+      </w:r>
+      <w:proofErr w:type="spellStart"/>
+      <w:r>
+        <w:t>i</w:t>
+      </w:r>
+      <w:proofErr w:type="spellEnd"/>
+      <w:r>
+        <w:t>&lt;=16 THEN</w:t>
+      </w:r>
+    </w:p>
+    <w:p>
+      <w:pPr>
+        <w:pStyle w:val="Code"/>
+      </w:pPr>
+      <w:r>
+        <w:t xml:space="preserve">    </w:t>
+      </w:r>
+      <w:proofErr w:type="gramStart"/>
+      <w:r>
+        <w:t>CEIL(</w:t>
+      </w:r>
+      <w:proofErr w:type="spellStart"/>
+      <w:proofErr w:type="gramEnd"/>
+      <w:r>
+        <w:t>dbms_random.value</w:t>
+      </w:r>
+      <w:proofErr w:type="spellEnd"/>
+      <w:r>
+        <w:t>(</w:t>
+      </w:r>
+      <w:proofErr w:type="spellStart"/>
+      <w:r>
+        <w:t>b,c</w:t>
+      </w:r>
+      <w:proofErr w:type="spellEnd"/>
+      <w:r>
+        <w:t>))</w:t>
+      </w:r>
+    </w:p>
+    <w:p>
+      <w:pPr>
+        <w:pStyle w:val="Code"/>
+      </w:pPr>
+      <w:r>
+        <w:t xml:space="preserve">  WHEN </w:t>
+      </w:r>
+      <w:proofErr w:type="spellStart"/>
+      <w:r>
+        <w:t>i</w:t>
+      </w:r>
+      <w:proofErr w:type="spellEnd"/>
+      <w:r>
+        <w:t xml:space="preserve">&gt;16 AND </w:t>
+      </w:r>
+      <w:proofErr w:type="spellStart"/>
+      <w:r>
+        <w:t>i</w:t>
+      </w:r>
+      <w:proofErr w:type="spellEnd"/>
+      <w:r>
+        <w:t>&lt;=19 THEN</w:t>
+      </w:r>
+    </w:p>
+    <w:p>
+      <w:pPr>
+        <w:pStyle w:val="Code"/>
+      </w:pPr>
+      <w:r>
         <w:lastRenderedPageBreak/>
-        <w:t xml:space="preserve">    </w:t>
-      </w:r>
-      <w:proofErr w:type="gramStart"/>
-      <w:r>
-        <w:t>d</w:t>
-      </w:r>
-      <w:proofErr w:type="gramEnd"/>
-      <w:r>
-        <w:t xml:space="preserve"> IN NUMBER,</w:t>
-      </w:r>
-    </w:p>
-    <w:p>
-      <w:pPr>
-        <w:pStyle w:val="Code"/>
-      </w:pPr>
-      <w:r>
-        <w:t xml:space="preserve">    </w:t>
-      </w:r>
-      <w:proofErr w:type="gramStart"/>
-      <w:r>
-        <w:t>e</w:t>
-      </w:r>
-      <w:proofErr w:type="gramEnd"/>
-      <w:r>
-        <w:t xml:space="preserve"> IN NUMBER)</w:t>
-      </w:r>
-    </w:p>
-    <w:p>
-      <w:pPr>
-        <w:pStyle w:val="Code"/>
-      </w:pPr>
-      <w:r>
-        <w:t xml:space="preserve">  </w:t>
-      </w:r>
-      <w:r>
-        <w:t>RETURN NUMBER</w:t>
-      </w:r>
-    </w:p>
-    <w:p>
-      <w:pPr>
-        <w:pStyle w:val="BodyText"/>
-      </w:pPr>
-      <w:r>
-        <w:rPr>
-          <w:lang w:val="ru-RU"/>
-        </w:rPr>
-        <w:t>Вызов</w:t>
-      </w:r>
-      <w:r>
-        <w:t xml:space="preserve"> </w:t>
-      </w:r>
-      <w:r>
-        <w:rPr>
-          <w:lang w:val="ru-RU"/>
-        </w:rPr>
-        <w:t>функции</w:t>
-      </w:r>
-      <w:r>
-        <w:t>:</w:t>
-      </w:r>
-    </w:p>
-    <w:p>
-      <w:pPr>
-        <w:pStyle w:val="Code"/>
-      </w:pPr>
-      <w:proofErr w:type="gramStart"/>
-      <w:r>
-        <w:t>randomize(</w:t>
-      </w:r>
-      <w:proofErr w:type="gramEnd"/>
-      <w:r>
-        <w:t>1,4,10,20,50)  as quantity</w:t>
-      </w:r>
-    </w:p>
-    <w:p>
-      <w:pPr>
-        <w:pStyle w:val="BodyText"/>
-      </w:pPr>
-      <w:r>
-        <w:rPr>
-          <w:lang w:val="ru-RU"/>
-        </w:rPr>
-        <w:t>Принцип</w:t>
-      </w:r>
-      <w:r>
-        <w:t xml:space="preserve"> </w:t>
-      </w:r>
-      <w:r>
-        <w:rPr>
-          <w:lang w:val="ru-RU"/>
-        </w:rPr>
-        <w:t>такой</w:t>
-      </w:r>
-      <w:r>
-        <w:t xml:space="preserve"> </w:t>
-      </w:r>
-      <w:r>
-        <w:rPr>
-          <w:lang w:val="ru-RU"/>
-        </w:rPr>
-        <w:t>же</w:t>
-      </w:r>
-      <w:r>
-        <w:t xml:space="preserve">, </w:t>
-      </w:r>
-      <w:r>
-        <w:rPr>
-          <w:lang w:val="ru-RU"/>
-        </w:rPr>
-        <w:t>как</w:t>
-      </w:r>
-      <w:r>
-        <w:t xml:space="preserve"> </w:t>
-      </w:r>
-      <w:r>
-        <w:rPr>
-          <w:lang w:val="ru-RU"/>
-        </w:rPr>
-        <w:t>в</w:t>
-      </w:r>
-      <w:r>
-        <w:t xml:space="preserve"> </w:t>
-      </w:r>
-      <w:r>
-        <w:rPr>
-          <w:lang w:val="ru-RU"/>
-        </w:rPr>
-        <w:t>предыдущей</w:t>
-      </w:r>
-      <w:r>
-        <w:t xml:space="preserve"> </w:t>
-      </w:r>
-      <w:r>
-        <w:rPr>
-          <w:lang w:val="ru-RU"/>
-        </w:rPr>
-        <w:t>функции</w:t>
-      </w:r>
-      <w:r>
-        <w:t>:</w:t>
-      </w:r>
-    </w:p>
-    <w:p>
-      <w:pPr>
-        <w:pStyle w:val="BodyText"/>
-        <w:rPr>
-          <w:lang w:val="ru-RU"/>
-        </w:rPr>
-      </w:pPr>
-      <w:r>
-        <w:rPr>
-          <w:lang w:val="ru-RU"/>
-        </w:rPr>
-        <w:t>Больше всего значений в таблице будет в первом промежутку, чуть меньше во втором, меньше всего в четвертом промежутке.</w:t>
-      </w:r>
-    </w:p>
-    <w:p>
-      <w:pPr>
-        <w:pStyle w:val="Code"/>
-      </w:pPr>
-      <w:proofErr w:type="gramStart"/>
-      <w:r>
-        <w:t>i</w:t>
-      </w:r>
-      <w:proofErr w:type="gramEnd"/>
-      <w:r>
-        <w:t>:=dbms_random.value(1,20);</w:t>
-      </w:r>
-    </w:p>
-    <w:p>
-      <w:pPr>
-        <w:pStyle w:val="Code"/>
-      </w:pPr>
-      <w:r>
-        <w:t xml:space="preserve">  </w:t>
-      </w:r>
-      <w:proofErr w:type="gramStart"/>
-      <w:r>
-        <w:t>result</w:t>
-      </w:r>
-      <w:proofErr w:type="gramEnd"/>
-      <w:r>
-        <w:t>:=</w:t>
-      </w:r>
-    </w:p>
-    <w:p>
-      <w:pPr>
-        <w:pStyle w:val="Code"/>
-      </w:pPr>
-      <w:r>
-        <w:t xml:space="preserve">  CASE</w:t>
-      </w:r>
-    </w:p>
-    <w:p>
-      <w:pPr>
-        <w:pStyle w:val="Code"/>
-      </w:pPr>
-      <w:r>
-        <w:t xml:space="preserve">  WHEN </w:t>
-      </w:r>
-      <w:proofErr w:type="spellStart"/>
-      <w:r>
-        <w:t>i</w:t>
-      </w:r>
-      <w:proofErr w:type="spellEnd"/>
-      <w:r>
-        <w:t>&lt;=10 THEN</w:t>
-      </w:r>
-    </w:p>
-    <w:p>
-      <w:pPr>
-        <w:pStyle w:val="Code"/>
-      </w:pPr>
-      <w:r>
-        <w:t xml:space="preserve">    </w:t>
-      </w:r>
-      <w:proofErr w:type="gramStart"/>
-      <w:r>
-        <w:t>CEIL(</w:t>
-      </w:r>
-      <w:proofErr w:type="spellStart"/>
-      <w:proofErr w:type="gramEnd"/>
-      <w:r>
-        <w:t>dbms_random.value</w:t>
-      </w:r>
-      <w:proofErr w:type="spellEnd"/>
-      <w:r>
-        <w:t>(</w:t>
-      </w:r>
-      <w:proofErr w:type="spellStart"/>
-      <w:r>
-        <w:t>a,b</w:t>
-      </w:r>
-      <w:proofErr w:type="spellEnd"/>
-      <w:r>
-        <w:t>))</w:t>
-      </w:r>
-    </w:p>
-    <w:p>
-      <w:pPr>
-        <w:pStyle w:val="Code"/>
-      </w:pPr>
-      <w:r>
-        <w:t xml:space="preserve">  WHEN </w:t>
-      </w:r>
-      <w:proofErr w:type="spellStart"/>
-      <w:r>
-        <w:t>i</w:t>
-      </w:r>
-      <w:proofErr w:type="spellEnd"/>
-      <w:r>
-        <w:t xml:space="preserve">&gt;10 AND </w:t>
-      </w:r>
-      <w:proofErr w:type="spellStart"/>
-      <w:r>
-        <w:t>i</w:t>
-      </w:r>
-      <w:proofErr w:type="spellEnd"/>
-      <w:r>
-        <w:t>&lt;=16 THEN</w:t>
-      </w:r>
-    </w:p>
-    <w:p>
-      <w:pPr>
-        <w:pStyle w:val="Code"/>
-      </w:pPr>
-      <w:r>
-        <w:t xml:space="preserve">    </w:t>
-      </w:r>
-      <w:proofErr w:type="gramStart"/>
-      <w:r>
-        <w:t>CEIL(</w:t>
-      </w:r>
-      <w:proofErr w:type="spellStart"/>
-      <w:proofErr w:type="gramEnd"/>
-      <w:r>
-        <w:t>dbms_random.value</w:t>
-      </w:r>
-      <w:proofErr w:type="spellEnd"/>
-      <w:r>
-        <w:t>(</w:t>
-      </w:r>
-      <w:proofErr w:type="spellStart"/>
-      <w:r>
-        <w:t>b,c</w:t>
-      </w:r>
-      <w:proofErr w:type="spellEnd"/>
-      <w:r>
-        <w:t>))</w:t>
-      </w:r>
-    </w:p>
-    <w:p>
-      <w:pPr>
-        <w:pStyle w:val="Code"/>
-      </w:pPr>
-      <w:r>
-        <w:t xml:space="preserve">  WHEN </w:t>
-      </w:r>
-      <w:proofErr w:type="spellStart"/>
-      <w:r>
-        <w:t>i</w:t>
-      </w:r>
-      <w:proofErr w:type="spellEnd"/>
-      <w:r>
-        <w:t xml:space="preserve">&gt;16 AND </w:t>
-      </w:r>
-      <w:proofErr w:type="spellStart"/>
-      <w:r>
-        <w:t>i</w:t>
-      </w:r>
-      <w:proofErr w:type="spellEnd"/>
-      <w:r>
-        <w:t>&lt;=19 THEN</w:t>
-      </w:r>
-    </w:p>
-    <w:p>
-      <w:pPr>
-        <w:pStyle w:val="Code"/>
-      </w:pPr>
-      <w:r>
         <w:t xml:space="preserve">    </w:t>
       </w:r>
       <w:proofErr w:type="gramStart"/>
@@ -1870,11 +2368,11 @@
           <w:caps/>
         </w:rPr>
       </w:pPr>
-      <w:bookmarkStart w:id="3" w:name="_Toc500068525"/>
+      <w:bookmarkStart w:id="10" w:name="_Toc500068525"/>
       <w:r>
         <w:t>Virtual columns</w:t>
       </w:r>
-      <w:bookmarkEnd w:id="3"/>
+      <w:bookmarkEnd w:id="10"/>
     </w:p>
     <w:p>
       <w:pPr>
@@ -2261,7 +2759,6 @@
         <w:rPr>
           <w:rFonts w:eastAsia="Times New Roman"/>
         </w:rPr>
-        <w:lastRenderedPageBreak/>
         <w:t>AS</w:t>
       </w:r>
     </w:p>
@@ -2375,7 +2872,7 @@
                     </pic:cNvPicPr>
                   </pic:nvPicPr>
                   <pic:blipFill>
-                    <a:blip r:embed="rId10"/>
+                    <a:blip r:embed="rId17"/>
                     <a:stretch>
                       <a:fillRect/>
                     </a:stretch>
@@ -2453,7 +2950,7 @@
                     <pic:cNvPicPr/>
                   </pic:nvPicPr>
                   <pic:blipFill>
-                    <a:blip r:embed="rId11"/>
+                    <a:blip r:embed="rId18"/>
                     <a:stretch>
                       <a:fillRect/>
                     </a:stretch>
@@ -2500,7 +2997,7 @@
                     <pic:cNvPicPr/>
                   </pic:nvPicPr>
                   <pic:blipFill>
-                    <a:blip r:embed="rId12"/>
+                    <a:blip r:embed="rId19"/>
                     <a:stretch>
                       <a:fillRect/>
                     </a:stretch>
@@ -2531,6 +3028,7 @@
         <w:rPr>
           <w:noProof/>
         </w:rPr>
+        <w:lastRenderedPageBreak/>
         <w:drawing>
           <wp:inline distT="0" distB="0" distL="0" distR="0" wp14:anchorId="1536C738" wp14:editId="2FF020F4">
             <wp:extent cx="5667375" cy="1666875"/>
@@ -2547,7 +3045,7 @@
                     <pic:cNvPicPr/>
                   </pic:nvPicPr>
                   <pic:blipFill>
-                    <a:blip r:embed="rId13"/>
+                    <a:blip r:embed="rId20"/>
                     <a:stretch>
                       <a:fillRect/>
                     </a:stretch>
@@ -2567,8 +3065,6 @@
           </wp:inline>
         </w:drawing>
       </w:r>
-      <w:bookmarkStart w:id="4" w:name="_GoBack"/>
-      <w:bookmarkEnd w:id="4"/>
     </w:p>
     <w:sectPr>
       <w:pgSz w:w="12240" w:h="15840"/>

</xml_diff>